<commit_message>
PS: added a readme
</commit_message>
<xml_diff>
--- a/Documentation/User Stories.docx
+++ b/Documentation/User Stories.docx
@@ -41,13 +41,34 @@
       <w:r>
         <w:t>As a user, I would like to view Pokémon based on certain criteria, so then I can see which Pokémon would fit into my team.</w:t>
       </w:r>
+    </w:p>
+    <w:p/>
+    <w:p>
+      <w:r>
+        <w:t>As a user, I would like the website to be responsive, so that I can access the website on screens with differing sizes and not have any complications.</w:t>
+      </w:r>
+    </w:p>
+    <w:p/>
+    <w:p>
+      <w:r>
+        <w:t>As a user, I would like the website to automatically update itself, so then I will not be confused and add multiple entries.</w:t>
+      </w:r>
+    </w:p>
+    <w:p/>
+    <w:p>
+      <w:r>
+        <w:t>COULD HAVE</w:t>
+      </w:r>
+    </w:p>
+    <w:p>
+      <w:r>
+        <w:t>As a user, I could have the display to be visually appealing, so then it would be easier for me to see the data.</w:t>
+      </w:r>
+    </w:p>
+    <w:p>
       <w:bookmarkStart w:id="0" w:name="_GoBack"/>
       <w:bookmarkEnd w:id="0"/>
     </w:p>
-    <w:p/>
-    <w:p/>
-    <w:p/>
-    <w:p/>
     <w:sectPr>
       <w:pgSz w:w="11906" w:h="16838"/>
       <w:pgMar w:top="1440" w:right="1440" w:bottom="1440" w:left="1440" w:header="708" w:footer="708" w:gutter="0"/>

</xml_diff>